<commit_message>
modified:   gem5_traces/gem5-snoop/functions.py 	modified:   gem5_traces/gem5-snoop/unslicedtrace-1-patterns/Patterns_AcceptanceRatios.txt 	modified:   reports/7-26 report.docx 	new file:   reports/7-26 report.pdf 	deleted:    reports/~$26 report.docx 	deleted:    reports/~WRL1597.tmp
</commit_message>
<xml_diff>
--- a/reports/7-26 report.docx
+++ b/reports/7-26 report.docx
@@ -8,6 +8,48 @@
       </w:pPr>
       <w:r>
         <w:t>Report</w:t>
+      </w:r>
+    </w:p>
+    <w:p/>
+    <w:p>
+      <w:r>
+        <w:t xml:space="preserve">My </w:t>
+      </w:r>
+      <w:proofErr w:type="spellStart"/>
+      <w:r>
+        <w:t>Github</w:t>
+      </w:r>
+      <w:proofErr w:type="spellEnd"/>
+      <w:r>
+        <w:t xml:space="preserve">: </w:t>
+      </w:r>
+    </w:p>
+    <w:p>
+      <w:hyperlink r:id="rId5" w:history="1">
+        <w:r>
+          <w:rPr>
+            <w:rStyle w:val="Hyperlink"/>
+          </w:rPr>
+          <w:t>https://github.com/NiharikaAdari/datamineresearch/blob/main/gem5_traces/gem5-snoop/functions.py</w:t>
+        </w:r>
+      </w:hyperlink>
+    </w:p>
+    <w:p>
+      <w:r>
+        <w:t xml:space="preserve">SEES </w:t>
+      </w:r>
+      <w:proofErr w:type="spellStart"/>
+      <w:r>
+        <w:t>github</w:t>
+      </w:r>
+      <w:proofErr w:type="spellEnd"/>
+      <w:r>
+        <w:t xml:space="preserve">: </w:t>
+      </w:r>
+    </w:p>
+    <w:p>
+      <w:r>
+        <w:t>https://github.com/sees-usf/Model-Synthesis/tree/master</w:t>
       </w:r>
     </w:p>
     <w:p>
@@ -193,6 +235,7 @@
         <w:pStyle w:val="ListParagraph"/>
       </w:pPr>
       <w:r>
+        <w:lastRenderedPageBreak/>
         <w:drawing>
           <wp:inline distT="0" distB="0" distL="0" distR="0" wp14:anchorId="443F2D97" wp14:editId="06A134DC">
             <wp:extent cx="4603987" cy="1860646"/>
@@ -209,7 +252,7 @@
                     <pic:cNvPicPr/>
                   </pic:nvPicPr>
                   <pic:blipFill>
-                    <a:blip r:embed="rId5"/>
+                    <a:blip r:embed="rId6"/>
                     <a:stretch>
                       <a:fillRect/>
                     </a:stretch>
@@ -236,7 +279,6 @@
         <w:pStyle w:val="Heading2"/>
       </w:pPr>
       <w:r>
-        <w:lastRenderedPageBreak/>
         <w:t>Algorithm Explanation with Examples:</w:t>
       </w:r>
     </w:p>
@@ -290,7 +332,7 @@
                     <pic:cNvPicPr/>
                   </pic:nvPicPr>
                   <pic:blipFill>
-                    <a:blip r:embed="rId6"/>
+                    <a:blip r:embed="rId7"/>
                     <a:stretch>
                       <a:fillRect/>
                     </a:stretch>
@@ -350,7 +392,7 @@
                     <pic:cNvPicPr/>
                   </pic:nvPicPr>
                   <pic:blipFill>
-                    <a:blip r:embed="rId7"/>
+                    <a:blip r:embed="rId8"/>
                     <a:stretch>
                       <a:fillRect/>
                     </a:stretch>
@@ -388,6 +430,7 @@
           <w:b/>
           <w:bCs/>
         </w:rPr>
+        <w:lastRenderedPageBreak/>
         <w:t>Diagram:</w:t>
       </w:r>
     </w:p>
@@ -409,7 +452,7 @@
                     <pic:cNvPicPr/>
                   </pic:nvPicPr>
                   <pic:blipFill>
-                    <a:blip r:embed="rId8"/>
+                    <a:blip r:embed="rId9"/>
                     <a:stretch>
                       <a:fillRect/>
                     </a:stretch>
@@ -442,7 +485,6 @@
           <w:b/>
           <w:bCs/>
         </w:rPr>
-        <w:lastRenderedPageBreak/>
         <w:t>Code:</w:t>
       </w:r>
     </w:p>
@@ -464,7 +506,7 @@
                     <pic:cNvPicPr/>
                   </pic:nvPicPr>
                   <pic:blipFill rotWithShape="1">
-                    <a:blip r:embed="rId9"/>
+                    <a:blip r:embed="rId10"/>
                     <a:srcRect b="92544"/>
                     <a:stretch/>
                   </pic:blipFill>
@@ -514,7 +556,15 @@
         </w:numPr>
       </w:pPr>
       <w:r>
-        <w:t>Move to next bucket. Traverse until you find an index that is sequentially greater. In this case, 2. Update pointer.</w:t>
+        <w:t xml:space="preserve">Move to </w:t>
+      </w:r>
+      <w:proofErr w:type="gramStart"/>
+      <w:r>
+        <w:t>next</w:t>
+      </w:r>
+      <w:proofErr w:type="gramEnd"/>
+      <w:r>
+        <w:t xml:space="preserve"> bucket. Traverse until you find an index that is sequentially greater. In this case, 2. Update pointer.</w:t>
       </w:r>
     </w:p>
     <w:p>
@@ -526,7 +576,15 @@
         </w:numPr>
       </w:pPr>
       <w:r>
-        <w:t>Get a index from all buckets, till you can form the pattern.</w:t>
+        <w:t xml:space="preserve">Get </w:t>
+      </w:r>
+      <w:proofErr w:type="gramStart"/>
+      <w:r>
+        <w:t>a</w:t>
+      </w:r>
+      <w:proofErr w:type="gramEnd"/>
+      <w:r>
+        <w:t xml:space="preserve"> index from all buckets, till you can form the pattern.</w:t>
       </w:r>
     </w:p>
     <w:p>
@@ -538,7 +596,15 @@
         </w:numPr>
       </w:pPr>
       <w:r>
-        <w:t>Repeat in a loop until all pattern sets are found. If a set is found, it is saved to set_to_remove, which updates each time</w:t>
+        <w:t xml:space="preserve">Repeat in a loop until all pattern sets are found. If a set is found, it is saved to </w:t>
+      </w:r>
+      <w:proofErr w:type="spellStart"/>
+      <w:r>
+        <w:t>set_to_remove</w:t>
+      </w:r>
+      <w:proofErr w:type="spellEnd"/>
+      <w:r>
+        <w:t>, which updates each time</w:t>
       </w:r>
     </w:p>
     <w:p>
@@ -592,7 +658,7 @@
                     <pic:cNvPicPr/>
                   </pic:nvPicPr>
                   <pic:blipFill>
-                    <a:blip r:embed="rId10"/>
+                    <a:blip r:embed="rId11"/>
                     <a:stretch>
                       <a:fillRect/>
                     </a:stretch>
@@ -624,6 +690,7 @@
     </w:p>
     <w:p>
       <w:r>
+        <w:lastRenderedPageBreak/>
         <w:drawing>
           <wp:anchor distT="0" distB="0" distL="114300" distR="114300" simplePos="0" relativeHeight="251658240" behindDoc="1" locked="0" layoutInCell="1" allowOverlap="1" wp14:anchorId="598CFB1A" wp14:editId="487AD61E">
             <wp:simplePos x="0" y="0"/>
@@ -656,7 +723,7 @@
                     <pic:cNvPicPr/>
                   </pic:nvPicPr>
                   <pic:blipFill>
-                    <a:blip r:embed="rId9">
+                    <a:blip r:embed="rId10">
                       <a:extLst>
                         <a:ext uri="{28A0092B-C50C-407E-A947-70E740481C1C}">
                           <a14:useLocalDpi xmlns:a14="http://schemas.microsoft.com/office/drawing/2010/main" val="0"/>
@@ -692,8 +759,13 @@
       </w:r>
     </w:p>
     <w:p>
-      <w:r>
-        <w:t>Etc, till you get valid pattern with indices [0,2,4,5]</w:t>
+      <w:proofErr w:type="spellStart"/>
+      <w:r>
+        <w:t>Etc</w:t>
+      </w:r>
+      <w:proofErr w:type="spellEnd"/>
+      <w:r>
+        <w:t>, till you get valid pattern with indices [0,2,4,5]</w:t>
       </w:r>
     </w:p>
     <w:p>
@@ -714,7 +786,7 @@
                     <pic:cNvPicPr/>
                   </pic:nvPicPr>
                   <pic:blipFill>
-                    <a:blip r:embed="rId11"/>
+                    <a:blip r:embed="rId12"/>
                     <a:stretch>
                       <a:fillRect/>
                     </a:stretch>
@@ -746,15 +818,19 @@
       </w:r>
     </w:p>
     <w:p>
-      <w:r>
-        <w:t>Etc, find next valid set</w:t>
+      <w:proofErr w:type="spellStart"/>
+      <w:r>
+        <w:t>Etc</w:t>
+      </w:r>
+      <w:proofErr w:type="spellEnd"/>
+      <w:r>
+        <w:t>, find next valid set</w:t>
       </w:r>
     </w:p>
     <w:p/>
     <w:p/>
     <w:p>
       <w:r>
-        <w:lastRenderedPageBreak/>
         <w:drawing>
           <wp:anchor distT="0" distB="0" distL="114300" distR="114300" simplePos="0" relativeHeight="251659264" behindDoc="0" locked="0" layoutInCell="1" allowOverlap="1" wp14:anchorId="74657E76" wp14:editId="15E3996C">
             <wp:simplePos x="0" y="0"/>
@@ -779,7 +855,7 @@
                     <pic:cNvPicPr/>
                   </pic:nvPicPr>
                   <pic:blipFill>
-                    <a:blip r:embed="rId12">
+                    <a:blip r:embed="rId13">
                       <a:extLst>
                         <a:ext uri="{28A0092B-C50C-407E-A947-70E740481C1C}">
                           <a14:useLocalDpi xmlns:a14="http://schemas.microsoft.com/office/drawing/2010/main" val="0"/>
@@ -811,8 +887,13 @@
     </w:p>
     <w:p>
       <w:r>
-        <w:t>In bucket 2, it picks index 11, etc</w:t>
-      </w:r>
+        <w:t xml:space="preserve">In bucket 2, it picks index 11, </w:t>
+      </w:r>
+      <w:proofErr w:type="spellStart"/>
+      <w:r>
+        <w:t>etc</w:t>
+      </w:r>
+      <w:proofErr w:type="spellEnd"/>
     </w:p>
     <w:p>
       <w:r>
@@ -832,7 +913,7 @@
                     <pic:cNvPicPr/>
                   </pic:nvPicPr>
                   <pic:blipFill>
-                    <a:blip r:embed="rId13"/>
+                    <a:blip r:embed="rId14"/>
                     <a:stretch>
                       <a:fillRect/>
                     </a:stretch>
@@ -861,7 +942,15 @@
     <w:p/>
     <w:p>
       <w:r>
-        <w:t>When calculating acceptance ratio, count how many in the original, then how many left after removing.</w:t>
+        <w:t xml:space="preserve">When calculating acceptance ratio, count how many in the original, then how many </w:t>
+      </w:r>
+      <w:proofErr w:type="gramStart"/>
+      <w:r>
+        <w:t>left</w:t>
+      </w:r>
+      <w:proofErr w:type="gramEnd"/>
+      <w:r>
+        <w:t xml:space="preserve"> after removing.</w:t>
       </w:r>
     </w:p>
     <w:p>
@@ -882,7 +971,7 @@
                     <pic:cNvPicPr/>
                   </pic:nvPicPr>
                   <pic:blipFill>
-                    <a:blip r:embed="rId14"/>
+                    <a:blip r:embed="rId15"/>
                     <a:stretch>
                       <a:fillRect/>
                     </a:stretch>
@@ -921,7 +1010,7 @@
                     <pic:cNvPicPr/>
                   </pic:nvPicPr>
                   <pic:blipFill>
-                    <a:blip r:embed="rId15"/>
+                    <a:blip r:embed="rId16"/>
                     <a:stretch>
                       <a:fillRect/>
                     </a:stretch>
@@ -944,6 +1033,7 @@
     </w:p>
     <w:p>
       <w:r>
+        <w:lastRenderedPageBreak/>
         <w:drawing>
           <wp:inline distT="0" distB="0" distL="0" distR="0" wp14:anchorId="4B59A618" wp14:editId="169F6C91">
             <wp:extent cx="3638737" cy="1403422"/>
@@ -960,7 +1050,7 @@
                     <pic:cNvPicPr/>
                   </pic:nvPicPr>
                   <pic:blipFill>
-                    <a:blip r:embed="rId16"/>
+                    <a:blip r:embed="rId17"/>
                     <a:stretch>
                       <a:fillRect/>
                     </a:stretch>
@@ -991,7 +1081,6 @@
         <w:pStyle w:val="Heading1"/>
       </w:pPr>
       <w:r>
-        <w:lastRenderedPageBreak/>
         <w:t>Compute Pattern Ratios (Write results to folder)</w:t>
       </w:r>
     </w:p>
@@ -1013,7 +1102,7 @@
                     <pic:cNvPicPr/>
                   </pic:nvPicPr>
                   <pic:blipFill>
-                    <a:blip r:embed="rId17"/>
+                    <a:blip r:embed="rId18"/>
                     <a:stretch>
                       <a:fillRect/>
                     </a:stretch>
@@ -1075,6 +1164,7 @@
         <w:pStyle w:val="Heading1"/>
       </w:pPr>
       <w:r>
+        <w:lastRenderedPageBreak/>
         <w:t>Find acceptance ratios</w:t>
       </w:r>
     </w:p>
@@ -1096,7 +1186,7 @@
                     <pic:cNvPicPr/>
                   </pic:nvPicPr>
                   <pic:blipFill>
-                    <a:blip r:embed="rId18"/>
+                    <a:blip r:embed="rId19"/>
                     <a:stretch>
                       <a:fillRect/>
                     </a:stretch>
@@ -1119,7 +1209,6 @@
     </w:p>
     <w:p>
       <w:r>
-        <w:lastRenderedPageBreak/>
         <w:drawing>
           <wp:inline distT="0" distB="0" distL="0" distR="0" wp14:anchorId="24BD2414" wp14:editId="2A6527D2">
             <wp:extent cx="5943600" cy="2915920"/>
@@ -1136,7 +1225,7 @@
                     <pic:cNvPicPr/>
                   </pic:nvPicPr>
                   <pic:blipFill>
-                    <a:blip r:embed="rId19"/>
+                    <a:blip r:embed="rId20"/>
                     <a:stretch>
                       <a:fillRect/>
                     </a:stretch>
@@ -1209,6 +1298,7 @@
           <w:b/>
           <w:bCs/>
         </w:rPr>
+        <w:lastRenderedPageBreak/>
         <w:t>Diagram:</w:t>
       </w:r>
       <w:r>
@@ -1239,7 +1329,7 @@
                     <pic:cNvPicPr/>
                   </pic:nvPicPr>
                   <pic:blipFill>
-                    <a:blip r:embed="rId20">
+                    <a:blip r:embed="rId21">
                       <a:extLst>
                         <a:ext uri="{28A0092B-C50C-407E-A947-70E740481C1C}">
                           <a14:useLocalDpi xmlns:a14="http://schemas.microsoft.com/office/drawing/2010/main" val="0"/>
@@ -1497,7 +1587,6 @@
         <w:pStyle w:val="Heading2"/>
       </w:pPr>
       <w:r>
-        <w:lastRenderedPageBreak/>
         <w:t>Output:</w:t>
       </w:r>
     </w:p>
@@ -1527,7 +1616,7 @@
                     <pic:cNvPicPr/>
                   </pic:nvPicPr>
                   <pic:blipFill>
-                    <a:blip r:embed="rId21">
+                    <a:blip r:embed="rId22">
                       <a:extLst>
                         <a:ext uri="{28A0092B-C50C-407E-A947-70E740481C1C}">
                           <a14:useLocalDpi xmlns:a14="http://schemas.microsoft.com/office/drawing/2010/main" val="0"/>
@@ -1569,7 +1658,15 @@
     </w:p>
     <w:p>
       <w:r>
-        <w:t xml:space="preserve">Try on list of allPatterns with </w:t>
+        <w:t xml:space="preserve">Try on list of </w:t>
+      </w:r>
+      <w:proofErr w:type="spellStart"/>
+      <w:r>
+        <w:t>allPatterns</w:t>
+      </w:r>
+      <w:proofErr w:type="spellEnd"/>
+      <w:r>
+        <w:t xml:space="preserve"> with </w:t>
       </w:r>
       <w:r>
         <w:t>54 rows and 6024481 pattern</w:t>
@@ -1588,9 +1685,55 @@
         <w:t>Fixes: WIP</w:t>
       </w:r>
     </w:p>
-    <w:p/>
-    <w:p/>
-    <w:p/>
+    <w:p>
+      <w:pPr>
+        <w:pStyle w:val="ListParagraph"/>
+        <w:numPr>
+          <w:ilvl w:val="0"/>
+          <w:numId w:val="5"/>
+        </w:numPr>
+      </w:pPr>
+      <w:r>
+        <w:t>Algorithm works best when sequential patterns differ in numbers/don’t reuse</w:t>
+      </w:r>
+    </w:p>
+    <w:p>
+      <w:pPr>
+        <w:pStyle w:val="ListParagraph"/>
+        <w:numPr>
+          <w:ilvl w:val="0"/>
+          <w:numId w:val="5"/>
+        </w:numPr>
+      </w:pPr>
+      <w:proofErr w:type="gramStart"/>
+      <w:r>
+        <w:t>So</w:t>
+      </w:r>
+      <w:proofErr w:type="gramEnd"/>
+      <w:r>
+        <w:t xml:space="preserve"> I transposed the </w:t>
+      </w:r>
+      <w:proofErr w:type="spellStart"/>
+      <w:r>
+        <w:t>allPatterns</w:t>
+      </w:r>
+      <w:proofErr w:type="spellEnd"/>
+      <w:r>
+        <w:t xml:space="preserve"> list</w:t>
+      </w:r>
+    </w:p>
+    <w:p>
+      <w:pPr>
+        <w:pStyle w:val="ListParagraph"/>
+        <w:numPr>
+          <w:ilvl w:val="0"/>
+          <w:numId w:val="5"/>
+        </w:numPr>
+      </w:pPr>
+      <w:r>
+        <w:t>Working on how to speed it up further</w:t>
+      </w:r>
+    </w:p>
     <w:p/>
     <w:p/>
     <w:sectPr>
@@ -1945,6 +2088,119 @@
     </w:lvl>
   </w:abstractNum>
   <w:abstractNum w:abstractNumId="3" w15:restartNumberingAfterBreak="0">
+    <w:nsid w:val="7D0F761F"/>
+    <w:multiLevelType w:val="hybridMultilevel"/>
+    <w:tmpl w:val="CEAC2188"/>
+    <w:lvl w:ilvl="0" w:tplc="04090001">
+      <w:start w:val="1"/>
+      <w:numFmt w:val="bullet"/>
+      <w:lvlText w:val=""/>
+      <w:lvlJc w:val="left"/>
+      <w:pPr>
+        <w:ind w:left="720" w:hanging="360"/>
+      </w:pPr>
+      <w:rPr>
+        <w:rFonts w:ascii="Symbol" w:hAnsi="Symbol" w:hint="default"/>
+      </w:rPr>
+    </w:lvl>
+    <w:lvl w:ilvl="1" w:tplc="04090003" w:tentative="1">
+      <w:start w:val="1"/>
+      <w:numFmt w:val="bullet"/>
+      <w:lvlText w:val="o"/>
+      <w:lvlJc w:val="left"/>
+      <w:pPr>
+        <w:ind w:left="1440" w:hanging="360"/>
+      </w:pPr>
+      <w:rPr>
+        <w:rFonts w:ascii="Courier New" w:hAnsi="Courier New" w:cs="Courier New" w:hint="default"/>
+      </w:rPr>
+    </w:lvl>
+    <w:lvl w:ilvl="2" w:tplc="04090005" w:tentative="1">
+      <w:start w:val="1"/>
+      <w:numFmt w:val="bullet"/>
+      <w:lvlText w:val=""/>
+      <w:lvlJc w:val="left"/>
+      <w:pPr>
+        <w:ind w:left="2160" w:hanging="360"/>
+      </w:pPr>
+      <w:rPr>
+        <w:rFonts w:ascii="Wingdings" w:hAnsi="Wingdings" w:hint="default"/>
+      </w:rPr>
+    </w:lvl>
+    <w:lvl w:ilvl="3" w:tplc="04090001" w:tentative="1">
+      <w:start w:val="1"/>
+      <w:numFmt w:val="bullet"/>
+      <w:lvlText w:val=""/>
+      <w:lvlJc w:val="left"/>
+      <w:pPr>
+        <w:ind w:left="2880" w:hanging="360"/>
+      </w:pPr>
+      <w:rPr>
+        <w:rFonts w:ascii="Symbol" w:hAnsi="Symbol" w:hint="default"/>
+      </w:rPr>
+    </w:lvl>
+    <w:lvl w:ilvl="4" w:tplc="04090003" w:tentative="1">
+      <w:start w:val="1"/>
+      <w:numFmt w:val="bullet"/>
+      <w:lvlText w:val="o"/>
+      <w:lvlJc w:val="left"/>
+      <w:pPr>
+        <w:ind w:left="3600" w:hanging="360"/>
+      </w:pPr>
+      <w:rPr>
+        <w:rFonts w:ascii="Courier New" w:hAnsi="Courier New" w:cs="Courier New" w:hint="default"/>
+      </w:rPr>
+    </w:lvl>
+    <w:lvl w:ilvl="5" w:tplc="04090005" w:tentative="1">
+      <w:start w:val="1"/>
+      <w:numFmt w:val="bullet"/>
+      <w:lvlText w:val=""/>
+      <w:lvlJc w:val="left"/>
+      <w:pPr>
+        <w:ind w:left="4320" w:hanging="360"/>
+      </w:pPr>
+      <w:rPr>
+        <w:rFonts w:ascii="Wingdings" w:hAnsi="Wingdings" w:hint="default"/>
+      </w:rPr>
+    </w:lvl>
+    <w:lvl w:ilvl="6" w:tplc="04090001" w:tentative="1">
+      <w:start w:val="1"/>
+      <w:numFmt w:val="bullet"/>
+      <w:lvlText w:val=""/>
+      <w:lvlJc w:val="left"/>
+      <w:pPr>
+        <w:ind w:left="5040" w:hanging="360"/>
+      </w:pPr>
+      <w:rPr>
+        <w:rFonts w:ascii="Symbol" w:hAnsi="Symbol" w:hint="default"/>
+      </w:rPr>
+    </w:lvl>
+    <w:lvl w:ilvl="7" w:tplc="04090003" w:tentative="1">
+      <w:start w:val="1"/>
+      <w:numFmt w:val="bullet"/>
+      <w:lvlText w:val="o"/>
+      <w:lvlJc w:val="left"/>
+      <w:pPr>
+        <w:ind w:left="5760" w:hanging="360"/>
+      </w:pPr>
+      <w:rPr>
+        <w:rFonts w:ascii="Courier New" w:hAnsi="Courier New" w:cs="Courier New" w:hint="default"/>
+      </w:rPr>
+    </w:lvl>
+    <w:lvl w:ilvl="8" w:tplc="04090005" w:tentative="1">
+      <w:start w:val="1"/>
+      <w:numFmt w:val="bullet"/>
+      <w:lvlText w:val=""/>
+      <w:lvlJc w:val="left"/>
+      <w:pPr>
+        <w:ind w:left="6480" w:hanging="360"/>
+      </w:pPr>
+      <w:rPr>
+        <w:rFonts w:ascii="Wingdings" w:hAnsi="Wingdings" w:hint="default"/>
+      </w:rPr>
+    </w:lvl>
+  </w:abstractNum>
+  <w:abstractNum w:abstractNumId="4" w15:restartNumberingAfterBreak="0">
     <w:nsid w:val="7F176D65"/>
     <w:multiLevelType w:val="hybridMultilevel"/>
     <w:tmpl w:val="33A6C422"/>
@@ -2058,7 +2314,7 @@
     </w:lvl>
   </w:abstractNum>
   <w:num w:numId="1" w16cid:durableId="651102421">
-    <w:abstractNumId w:val="3"/>
+    <w:abstractNumId w:val="4"/>
   </w:num>
   <w:num w:numId="2" w16cid:durableId="402334727">
     <w:abstractNumId w:val="1"/>
@@ -2068,6 +2324,9 @@
   </w:num>
   <w:num w:numId="4" w16cid:durableId="1905795783">
     <w:abstractNumId w:val="2"/>
+  </w:num>
+  <w:num w:numId="5" w16cid:durableId="551818237">
+    <w:abstractNumId w:val="3"/>
   </w:num>
 </w:numbering>
 </file>
@@ -2984,6 +3243,29 @@
       <w:spacing w:val="5"/>
     </w:rPr>
   </w:style>
+  <w:style w:type="character" w:styleId="Hyperlink">
+    <w:name w:val="Hyperlink"/>
+    <w:basedOn w:val="DefaultParagraphFont"/>
+    <w:uiPriority w:val="99"/>
+    <w:unhideWhenUsed/>
+    <w:rsid w:val="0021579B"/>
+    <w:rPr>
+      <w:color w:val="467886" w:themeColor="hyperlink"/>
+      <w:u w:val="single"/>
+    </w:rPr>
+  </w:style>
+  <w:style w:type="character" w:styleId="UnresolvedMention">
+    <w:name w:val="Unresolved Mention"/>
+    <w:basedOn w:val="DefaultParagraphFont"/>
+    <w:uiPriority w:val="99"/>
+    <w:semiHidden/>
+    <w:unhideWhenUsed/>
+    <w:rsid w:val="0021579B"/>
+    <w:rPr>
+      <w:color w:val="605E5C"/>
+      <w:shd w:val="clear" w:color="auto" w:fill="E1DFDD"/>
+    </w:rPr>
+  </w:style>
 </w:styles>
 </file>
 

</xml_diff>